<commit_message>
Se crea la primer version de los documentos de seguimiento
</commit_message>
<xml_diff>
--- a/Proyecto final/Branch 01/Planilla de Avance de Proyecto.docx
+++ b/Proyecto final/Branch 01/Planilla de Avance de Proyecto.docx
@@ -34,20 +34,52 @@
         <w:rPr>
           <w:lang w:val="es-ES"/>
         </w:rPr>
-        <w:t xml:space="preserve">Grupo:                                                  Sistema:                                                                  Fecha:                   </w:t>
-      </w:r>
-    </w:p>
-    <w:p>
-      <w:pPr>
-        <w:rPr>
-          <w:lang w:val="es-ES"/>
-        </w:rPr>
-      </w:pPr>
-      <w:r>
-        <w:rPr>
-          <w:lang w:val="es-ES"/>
-        </w:rPr>
-        <w:t xml:space="preserve">Sprint:                                                   Semana:               </w:t>
+        <w:t xml:space="preserve">Grupo:   </w:t>
+      </w:r>
+      <w:r>
+        <w:rPr>
+          <w:lang w:val="es-ES"/>
+        </w:rPr>
+        <w:t>4</w:t>
+      </w:r>
+      <w:r>
+        <w:rPr>
+          <w:lang w:val="es-ES"/>
+        </w:rPr>
+        <w:t xml:space="preserve">                                             Sistema: </w:t>
+      </w:r>
+      <w:proofErr w:type="spellStart"/>
+      <w:r>
+        <w:rPr>
+          <w:lang w:val="es-ES"/>
+        </w:rPr>
+        <w:t>Optical</w:t>
+      </w:r>
+      <w:proofErr w:type="spellEnd"/>
+      <w:r>
+        <w:rPr>
+          <w:lang w:val="es-ES"/>
+        </w:rPr>
+        <w:t xml:space="preserve"> Marketing</w:t>
+      </w:r>
+      <w:r>
+        <w:rPr>
+          <w:lang w:val="es-ES"/>
+        </w:rPr>
+        <w:t xml:space="preserve">                                           Fecha:                   </w:t>
+      </w:r>
+    </w:p>
+    <w:p>
+      <w:pPr>
+        <w:rPr>
+          <w:lang w:val="es-ES"/>
+        </w:rPr>
+      </w:pPr>
+      <w:r>
+        <w:rPr>
+          <w:lang w:val="es-ES"/>
+        </w:rPr>
+        <w:t xml:space="preserve">Sprint:                                                  Semana:               </w:t>
       </w:r>
     </w:p>
     <w:tbl>

</xml_diff>